<commit_message>
ngrok part1 -> Done.
</commit_message>
<xml_diff>
--- a/Project 1.docx
+++ b/Project 1.docx
@@ -54,6 +54,9 @@
         <w:pStyle w:val="Heading1"/>
       </w:pPr>
       <w:r>
+        <w:rPr>
+          <w:noProof/>
+        </w:rPr>
         <w:drawing>
           <wp:inline distT="0" distB="0" distL="0" distR="0" wp14:anchorId="5F91FB42" wp14:editId="3798610E">
             <wp:extent cx="5943600" cy="1094740"/>
@@ -147,19 +150,7 @@
         <w:rPr>
           <w:lang w:bidi="fa-IR"/>
         </w:rPr>
-        <w:t>(SYN</w:t>
-      </w:r>
-      <w:r>
-        <w:rPr>
-          <w:lang w:bidi="fa-IR"/>
-        </w:rPr>
-        <w:t>-ACK</w:t>
-      </w:r>
-      <w:r>
-        <w:rPr>
-          <w:lang w:bidi="fa-IR"/>
-        </w:rPr>
-        <w:t>):</w:t>
+        <w:t>(SYN-ACK):</w:t>
       </w:r>
       <w:r>
         <w:rPr>
@@ -238,7 +229,6 @@
       <w:pPr>
         <w:jc w:val="right"/>
         <w:rPr>
-          <w:rFonts w:hint="cs"/>
           <w:rtl/>
           <w:lang w:bidi="fa-IR"/>
         </w:rPr>
@@ -249,6 +239,9 @@
         <w:pStyle w:val="Heading1"/>
       </w:pPr>
       <w:r>
+        <w:rPr>
+          <w:noProof/>
+        </w:rPr>
         <w:drawing>
           <wp:inline distT="0" distB="0" distL="0" distR="0" wp14:anchorId="604BA975" wp14:editId="7539C805">
             <wp:extent cx="5943600" cy="2418080"/>
@@ -395,7 +388,6 @@
       <w:pPr>
         <w:bidi/>
         <w:rPr>
-          <w:rFonts w:hint="cs"/>
           <w:rtl/>
           <w:lang w:bidi="fa-IR"/>
         </w:rPr>
@@ -566,9 +558,290 @@
         <w:t>:</w:t>
       </w:r>
     </w:p>
-    <w:p/>
-    <w:p/>
-    <w:p/>
+    <w:p>
+      <w:pPr>
+        <w:pStyle w:val="Heading2"/>
+      </w:pPr>
+      <w:r>
+        <w:t>Screen shots:</w:t>
+      </w:r>
+    </w:p>
+    <w:p>
+      <w:r>
+        <w:drawing>
+          <wp:inline distT="0" distB="0" distL="0" distR="0" wp14:anchorId="34BEA992" wp14:editId="04E573FE">
+            <wp:extent cx="5943600" cy="2600325"/>
+            <wp:effectExtent l="0" t="0" r="0" b="9525"/>
+            <wp:docPr id="2" name="Picture 2"/>
+            <wp:cNvGraphicFramePr>
+              <a:graphicFrameLocks xmlns:a="http://schemas.openxmlformats.org/drawingml/2006/main" noChangeAspect="1"/>
+            </wp:cNvGraphicFramePr>
+            <a:graphic xmlns:a="http://schemas.openxmlformats.org/drawingml/2006/main">
+              <a:graphicData uri="http://schemas.openxmlformats.org/drawingml/2006/picture">
+                <pic:pic xmlns:pic="http://schemas.openxmlformats.org/drawingml/2006/picture">
+                  <pic:nvPicPr>
+                    <pic:cNvPr id="1" name=""/>
+                    <pic:cNvPicPr/>
+                  </pic:nvPicPr>
+                  <pic:blipFill>
+                    <a:blip r:embed="rId6"/>
+                    <a:stretch>
+                      <a:fillRect/>
+                    </a:stretch>
+                  </pic:blipFill>
+                  <pic:spPr>
+                    <a:xfrm>
+                      <a:off x="0" y="0"/>
+                      <a:ext cx="5943600" cy="2600325"/>
+                    </a:xfrm>
+                    <a:prstGeom prst="rect">
+                      <a:avLst/>
+                    </a:prstGeom>
+                  </pic:spPr>
+                </pic:pic>
+              </a:graphicData>
+            </a:graphic>
+          </wp:inline>
+        </w:drawing>
+      </w:r>
+    </w:p>
+    <w:p>
+      <w:r>
+        <w:drawing>
+          <wp:inline distT="0" distB="0" distL="0" distR="0" wp14:anchorId="0B46B83F" wp14:editId="3316ED14">
+            <wp:extent cx="3896269" cy="2543530"/>
+            <wp:effectExtent l="0" t="0" r="9525" b="9525"/>
+            <wp:docPr id="4" name="Picture 4"/>
+            <wp:cNvGraphicFramePr>
+              <a:graphicFrameLocks xmlns:a="http://schemas.openxmlformats.org/drawingml/2006/main" noChangeAspect="1"/>
+            </wp:cNvGraphicFramePr>
+            <a:graphic xmlns:a="http://schemas.openxmlformats.org/drawingml/2006/main">
+              <a:graphicData uri="http://schemas.openxmlformats.org/drawingml/2006/picture">
+                <pic:pic xmlns:pic="http://schemas.openxmlformats.org/drawingml/2006/picture">
+                  <pic:nvPicPr>
+                    <pic:cNvPr id="1" name=""/>
+                    <pic:cNvPicPr/>
+                  </pic:nvPicPr>
+                  <pic:blipFill>
+                    <a:blip r:embed="rId7"/>
+                    <a:stretch>
+                      <a:fillRect/>
+                    </a:stretch>
+                  </pic:blipFill>
+                  <pic:spPr>
+                    <a:xfrm>
+                      <a:off x="0" y="0"/>
+                      <a:ext cx="3896269" cy="2543530"/>
+                    </a:xfrm>
+                    <a:prstGeom prst="rect">
+                      <a:avLst/>
+                    </a:prstGeom>
+                  </pic:spPr>
+                </pic:pic>
+              </a:graphicData>
+            </a:graphic>
+          </wp:inline>
+        </w:drawing>
+      </w:r>
+    </w:p>
+    <w:p>
+      <w:r>
+        <w:lastRenderedPageBreak/>
+        <w:drawing>
+          <wp:inline distT="0" distB="0" distL="0" distR="0" wp14:anchorId="2C88436B" wp14:editId="028F2063">
+            <wp:extent cx="3801005" cy="3134162"/>
+            <wp:effectExtent l="0" t="0" r="9525" b="9525"/>
+            <wp:docPr id="5" name="Picture 5"/>
+            <wp:cNvGraphicFramePr>
+              <a:graphicFrameLocks xmlns:a="http://schemas.openxmlformats.org/drawingml/2006/main" noChangeAspect="1"/>
+            </wp:cNvGraphicFramePr>
+            <a:graphic xmlns:a="http://schemas.openxmlformats.org/drawingml/2006/main">
+              <a:graphicData uri="http://schemas.openxmlformats.org/drawingml/2006/picture">
+                <pic:pic xmlns:pic="http://schemas.openxmlformats.org/drawingml/2006/picture">
+                  <pic:nvPicPr>
+                    <pic:cNvPr id="1" name=""/>
+                    <pic:cNvPicPr/>
+                  </pic:nvPicPr>
+                  <pic:blipFill>
+                    <a:blip r:embed="rId8"/>
+                    <a:stretch>
+                      <a:fillRect/>
+                    </a:stretch>
+                  </pic:blipFill>
+                  <pic:spPr>
+                    <a:xfrm>
+                      <a:off x="0" y="0"/>
+                      <a:ext cx="3801005" cy="3134162"/>
+                    </a:xfrm>
+                    <a:prstGeom prst="rect">
+                      <a:avLst/>
+                    </a:prstGeom>
+                  </pic:spPr>
+                </pic:pic>
+              </a:graphicData>
+            </a:graphic>
+          </wp:inline>
+        </w:drawing>
+      </w:r>
+    </w:p>
+    <w:p>
+      <w:r>
+        <w:drawing>
+          <wp:inline distT="0" distB="0" distL="0" distR="0" wp14:anchorId="43E0F260" wp14:editId="27BF29DD">
+            <wp:extent cx="4020111" cy="2886478"/>
+            <wp:effectExtent l="0" t="0" r="0" b="9525"/>
+            <wp:docPr id="6" name="Picture 6"/>
+            <wp:cNvGraphicFramePr>
+              <a:graphicFrameLocks xmlns:a="http://schemas.openxmlformats.org/drawingml/2006/main" noChangeAspect="1"/>
+            </wp:cNvGraphicFramePr>
+            <a:graphic xmlns:a="http://schemas.openxmlformats.org/drawingml/2006/main">
+              <a:graphicData uri="http://schemas.openxmlformats.org/drawingml/2006/picture">
+                <pic:pic xmlns:pic="http://schemas.openxmlformats.org/drawingml/2006/picture">
+                  <pic:nvPicPr>
+                    <pic:cNvPr id="1" name=""/>
+                    <pic:cNvPicPr/>
+                  </pic:nvPicPr>
+                  <pic:blipFill>
+                    <a:blip r:embed="rId9"/>
+                    <a:stretch>
+                      <a:fillRect/>
+                    </a:stretch>
+                  </pic:blipFill>
+                  <pic:spPr>
+                    <a:xfrm>
+                      <a:off x="0" y="0"/>
+                      <a:ext cx="4020111" cy="2886478"/>
+                    </a:xfrm>
+                    <a:prstGeom prst="rect">
+                      <a:avLst/>
+                    </a:prstGeom>
+                  </pic:spPr>
+                </pic:pic>
+              </a:graphicData>
+            </a:graphic>
+          </wp:inline>
+        </w:drawing>
+      </w:r>
+    </w:p>
+    <w:p>
+      <w:r>
+        <w:lastRenderedPageBreak/>
+        <w:drawing>
+          <wp:inline distT="0" distB="0" distL="0" distR="0" wp14:anchorId="22850DB9" wp14:editId="656C4394">
+            <wp:extent cx="4010585" cy="2819794"/>
+            <wp:effectExtent l="0" t="0" r="9525" b="0"/>
+            <wp:docPr id="7" name="Picture 7"/>
+            <wp:cNvGraphicFramePr>
+              <a:graphicFrameLocks xmlns:a="http://schemas.openxmlformats.org/drawingml/2006/main" noChangeAspect="1"/>
+            </wp:cNvGraphicFramePr>
+            <a:graphic xmlns:a="http://schemas.openxmlformats.org/drawingml/2006/main">
+              <a:graphicData uri="http://schemas.openxmlformats.org/drawingml/2006/picture">
+                <pic:pic xmlns:pic="http://schemas.openxmlformats.org/drawingml/2006/picture">
+                  <pic:nvPicPr>
+                    <pic:cNvPr id="1" name=""/>
+                    <pic:cNvPicPr/>
+                  </pic:nvPicPr>
+                  <pic:blipFill>
+                    <a:blip r:embed="rId10"/>
+                    <a:stretch>
+                      <a:fillRect/>
+                    </a:stretch>
+                  </pic:blipFill>
+                  <pic:spPr>
+                    <a:xfrm>
+                      <a:off x="0" y="0"/>
+                      <a:ext cx="4010585" cy="2819794"/>
+                    </a:xfrm>
+                    <a:prstGeom prst="rect">
+                      <a:avLst/>
+                    </a:prstGeom>
+                  </pic:spPr>
+                </pic:pic>
+              </a:graphicData>
+            </a:graphic>
+          </wp:inline>
+        </w:drawing>
+      </w:r>
+    </w:p>
+    <w:p>
+      <w:r>
+        <w:drawing>
+          <wp:inline distT="0" distB="0" distL="0" distR="0" wp14:anchorId="35FDF88D" wp14:editId="6B34FD68">
+            <wp:extent cx="3972479" cy="3153215"/>
+            <wp:effectExtent l="0" t="0" r="9525" b="9525"/>
+            <wp:docPr id="8" name="Picture 8"/>
+            <wp:cNvGraphicFramePr>
+              <a:graphicFrameLocks xmlns:a="http://schemas.openxmlformats.org/drawingml/2006/main" noChangeAspect="1"/>
+            </wp:cNvGraphicFramePr>
+            <a:graphic xmlns:a="http://schemas.openxmlformats.org/drawingml/2006/main">
+              <a:graphicData uri="http://schemas.openxmlformats.org/drawingml/2006/picture">
+                <pic:pic xmlns:pic="http://schemas.openxmlformats.org/drawingml/2006/picture">
+                  <pic:nvPicPr>
+                    <pic:cNvPr id="1" name=""/>
+                    <pic:cNvPicPr/>
+                  </pic:nvPicPr>
+                  <pic:blipFill>
+                    <a:blip r:embed="rId11"/>
+                    <a:stretch>
+                      <a:fillRect/>
+                    </a:stretch>
+                  </pic:blipFill>
+                  <pic:spPr>
+                    <a:xfrm>
+                      <a:off x="0" y="0"/>
+                      <a:ext cx="3972479" cy="3153215"/>
+                    </a:xfrm>
+                    <a:prstGeom prst="rect">
+                      <a:avLst/>
+                    </a:prstGeom>
+                  </pic:spPr>
+                </pic:pic>
+              </a:graphicData>
+            </a:graphic>
+          </wp:inline>
+        </w:drawing>
+      </w:r>
+    </w:p>
+    <w:p>
+      <w:r>
+        <w:lastRenderedPageBreak/>
+        <w:drawing>
+          <wp:inline distT="0" distB="0" distL="0" distR="0" wp14:anchorId="1DE7DCCB" wp14:editId="630E266C">
+            <wp:extent cx="3734321" cy="2353003"/>
+            <wp:effectExtent l="0" t="0" r="0" b="9525"/>
+            <wp:docPr id="9" name="Picture 9"/>
+            <wp:cNvGraphicFramePr>
+              <a:graphicFrameLocks xmlns:a="http://schemas.openxmlformats.org/drawingml/2006/main" noChangeAspect="1"/>
+            </wp:cNvGraphicFramePr>
+            <a:graphic xmlns:a="http://schemas.openxmlformats.org/drawingml/2006/main">
+              <a:graphicData uri="http://schemas.openxmlformats.org/drawingml/2006/picture">
+                <pic:pic xmlns:pic="http://schemas.openxmlformats.org/drawingml/2006/picture">
+                  <pic:nvPicPr>
+                    <pic:cNvPr id="1" name=""/>
+                    <pic:cNvPicPr/>
+                  </pic:nvPicPr>
+                  <pic:blipFill>
+                    <a:blip r:embed="rId12"/>
+                    <a:stretch>
+                      <a:fillRect/>
+                    </a:stretch>
+                  </pic:blipFill>
+                  <pic:spPr>
+                    <a:xfrm>
+                      <a:off x="0" y="0"/>
+                      <a:ext cx="3734321" cy="2353003"/>
+                    </a:xfrm>
+                    <a:prstGeom prst="rect">
+                      <a:avLst/>
+                    </a:prstGeom>
+                  </pic:spPr>
+                </pic:pic>
+              </a:graphicData>
+            </a:graphic>
+          </wp:inline>
+        </w:drawing>
+      </w:r>
+    </w:p>
     <w:p/>
     <w:p/>
     <w:p/>
@@ -1002,6 +1275,28 @@
       <w:szCs w:val="32"/>
     </w:rPr>
   </w:style>
+  <w:style w:type="paragraph" w:styleId="Heading2">
+    <w:name w:val="heading 2"/>
+    <w:basedOn w:val="Normal"/>
+    <w:next w:val="Normal"/>
+    <w:link w:val="Heading2Char"/>
+    <w:uiPriority w:val="9"/>
+    <w:unhideWhenUsed/>
+    <w:qFormat/>
+    <w:rsid w:val="00E2197F"/>
+    <w:pPr>
+      <w:keepNext/>
+      <w:keepLines/>
+      <w:spacing w:before="40" w:after="0"/>
+      <w:outlineLvl w:val="1"/>
+    </w:pPr>
+    <w:rPr>
+      <w:rFonts w:asciiTheme="majorHAnsi" w:eastAsiaTheme="majorEastAsia" w:hAnsiTheme="majorHAnsi" w:cstheme="majorBidi"/>
+      <w:color w:val="2F5496" w:themeColor="accent1" w:themeShade="BF"/>
+      <w:sz w:val="26"/>
+      <w:szCs w:val="26"/>
+    </w:rPr>
+  </w:style>
   <w:style w:type="character" w:default="1" w:styleId="DefaultParagraphFont">
     <w:name w:val="Default Paragraph Font"/>
     <w:uiPriority w:val="1"/>
@@ -1074,6 +1369,19 @@
       <w:color w:val="2F5496" w:themeColor="accent1" w:themeShade="BF"/>
       <w:sz w:val="32"/>
       <w:szCs w:val="32"/>
+    </w:rPr>
+  </w:style>
+  <w:style w:type="character" w:customStyle="1" w:styleId="Heading2Char">
+    <w:name w:val="Heading 2 Char"/>
+    <w:basedOn w:val="DefaultParagraphFont"/>
+    <w:link w:val="Heading2"/>
+    <w:uiPriority w:val="9"/>
+    <w:rsid w:val="00E2197F"/>
+    <w:rPr>
+      <w:rFonts w:asciiTheme="majorHAnsi" w:eastAsiaTheme="majorEastAsia" w:hAnsiTheme="majorHAnsi" w:cstheme="majorBidi"/>
+      <w:color w:val="2F5496" w:themeColor="accent1" w:themeShade="BF"/>
+      <w:sz w:val="26"/>
+      <w:szCs w:val="26"/>
     </w:rPr>
   </w:style>
 </w:styles>

</xml_diff>